<commit_message>
Actualizo Docx con casos de uso
</commit_message>
<xml_diff>
--- a/Documentation/CASOS DE USO/Casos de Uso.docx
+++ b/Documentation/CASOS DE USO/Casos de Uso.docx
@@ -1,6 +1,6 @@
 
 <file path=word/document.xml><?xml version="1.0" encoding="utf-8"?>
-<w:document xmlns:wpc="http://schemas.microsoft.com/office/word/2010/wordprocessingCanvas" xmlns:cx="http://schemas.microsoft.com/office/drawing/2014/chartex" xmlns:cx1="http://schemas.microsoft.com/office/drawing/2015/9/8/chartex" xmlns:cx2="http://schemas.microsoft.com/office/drawing/2015/10/21/chartex" xmlns:cx3="http://schemas.microsoft.com/office/drawing/2016/5/9/chartex" xmlns:cx4="http://schemas.microsoft.com/office/drawing/2016/5/10/chartex" xmlns:cx5="http://schemas.microsoft.com/office/drawing/2016/5/11/chartex" xmlns:cx6="http://schemas.microsoft.com/office/drawing/2016/5/12/chartex" xmlns:cx7="http://schemas.microsoft.com/office/drawing/2016/5/13/chartex" xmlns:cx8="http://schemas.microsoft.com/office/drawing/2016/5/14/chartex" xmlns:mc="http://schemas.openxmlformats.org/markup-compatibility/2006" xmlns:aink="http://schemas.microsoft.com/office/drawing/2016/ink" xmlns:am3d="http://schemas.microsoft.com/office/drawing/2017/model3d" xmlns:o="urn:schemas-microsoft-com:office:office" xmlns:r="http://schemas.openxmlformats.org/officeDocument/2006/relationships" xmlns:m="http://schemas.openxmlformats.org/officeDocument/2006/math" xmlns:v="urn:schemas-microsoft-com:vml" xmlns:wp14="http://schemas.microsoft.com/office/word/2010/wordprocessingDrawing" xmlns:wp="http://schemas.openxmlformats.org/drawingml/2006/wordprocessingDrawing" xmlns:w10="urn:schemas-microsoft-com:office:word" xmlns:w="http://schemas.openxmlformats.org/wordprocessingml/2006/main" xmlns:w14="http://schemas.microsoft.com/office/word/2010/wordml" xmlns:w15="http://schemas.microsoft.com/office/word/2012/wordml" xmlns:w16cex="http://schemas.microsoft.com/office/word/2018/wordml/cex" xmlns:w16cid="http://schemas.microsoft.com/office/word/2016/wordml/cid" xmlns:w16="http://schemas.microsoft.com/office/word/2018/wordml" xmlns:w16sdtdh="http://schemas.microsoft.com/office/word/2020/wordml/sdtdatahash" xmlns:w16se="http://schemas.microsoft.com/office/word/2015/wordml/symex" xmlns:wpg="http://schemas.microsoft.com/office/word/2010/wordprocessingGroup" xmlns:wpi="http://schemas.microsoft.com/office/word/2010/wordprocessingInk" xmlns:wne="http://schemas.microsoft.com/office/word/2006/wordml" xmlns:wps="http://schemas.microsoft.com/office/word/2010/wordprocessingShape" mc:Ignorable="w14 w15 w16se w16cid w16 w16cex w16sdtdh wp14">
+<w:document xmlns:wpc="http://schemas.microsoft.com/office/word/2010/wordprocessingCanvas" xmlns:mc="http://schemas.openxmlformats.org/markup-compatibility/2006" xmlns:o="urn:schemas-microsoft-com:office:office" xmlns:r="http://schemas.openxmlformats.org/officeDocument/2006/relationships" xmlns:m="http://schemas.openxmlformats.org/officeDocument/2006/math" xmlns:v="urn:schemas-microsoft-com:vml" xmlns:wp14="http://schemas.microsoft.com/office/word/2010/wordprocessingDrawing" xmlns:wp="http://schemas.openxmlformats.org/drawingml/2006/wordprocessingDrawing" xmlns:w10="urn:schemas-microsoft-com:office:word" xmlns:w="http://schemas.openxmlformats.org/wordprocessingml/2006/main" xmlns:w14="http://schemas.microsoft.com/office/word/2010/wordml" xmlns:w15="http://schemas.microsoft.com/office/word/2012/wordml" xmlns:wpg="http://schemas.microsoft.com/office/word/2010/wordprocessingGroup" xmlns:wpi="http://schemas.microsoft.com/office/word/2010/wordprocessingInk" xmlns:wne="http://schemas.microsoft.com/office/word/2006/wordml" xmlns:wps="http://schemas.microsoft.com/office/word/2010/wordprocessingShape" mc:Ignorable="w14 w15 wp14">
   <w:body>
     <w:p>
       <w:pPr>
@@ -141,6 +141,7 @@
       <w:r>
         <w:rPr>
           <w:noProof/>
+          <w:lang w:eastAsia="es-AR"/>
         </w:rPr>
         <w:drawing>
           <wp:inline distT="0" distB="0" distL="0" distR="0" wp14:anchorId="32F89AB4" wp14:editId="4AEF879D">
@@ -279,6 +280,7 @@
       <w:r>
         <w:rPr>
           <w:noProof/>
+          <w:lang w:eastAsia="es-AR"/>
         </w:rPr>
         <w:drawing>
           <wp:inline distT="0" distB="0" distL="0" distR="0" wp14:anchorId="4947B3C8" wp14:editId="454BE2D7">
@@ -415,6 +417,7 @@
       <w:r>
         <w:rPr>
           <w:noProof/>
+          <w:lang w:eastAsia="es-AR"/>
         </w:rPr>
         <w:drawing>
           <wp:inline distT="0" distB="0" distL="0" distR="0" wp14:anchorId="6403751C" wp14:editId="24D3AFFA">
@@ -465,6 +468,397 @@
           </wp:inline>
         </w:drawing>
       </w:r>
+      <w:r>
+        <w:br w:type="page"/>
+      </w:r>
+    </w:p>
+    <w:p>
+      <w:pPr>
+        <w:spacing w:after="0" w:line="240" w:lineRule="auto"/>
+        <w:rPr>
+          <w:b/>
+          <w:u w:val="single"/>
+        </w:rPr>
+      </w:pPr>
+      <w:r>
+        <w:rPr>
+          <w:b/>
+          <w:u w:val="single"/>
+        </w:rPr>
+        <w:lastRenderedPageBreak/>
+        <w:t>Alta de rutina</w:t>
+      </w:r>
+      <w:r>
+        <w:rPr>
+          <w:b/>
+          <w:u w:val="single"/>
+        </w:rPr>
+        <w:t>:</w:t>
+      </w:r>
+      <w:bookmarkStart w:id="0" w:name="_GoBack"/>
+      <w:bookmarkEnd w:id="0"/>
+    </w:p>
+    <w:p>
+      <w:pPr>
+        <w:spacing w:after="0" w:line="240" w:lineRule="auto"/>
+      </w:pPr>
+    </w:p>
+    <w:p>
+      <w:pPr>
+        <w:spacing w:after="0" w:line="240" w:lineRule="auto"/>
+      </w:pPr>
+      <w:r>
+        <w:t>1. El actor pide agregar una nueva rutina.</w:t>
+      </w:r>
+    </w:p>
+    <w:p>
+      <w:pPr>
+        <w:spacing w:after="0" w:line="240" w:lineRule="auto"/>
+      </w:pPr>
+      <w:r>
+        <w:t xml:space="preserve">2. El sistema pide que se ingrese la </w:t>
+      </w:r>
+      <w:r>
+        <w:t>información</w:t>
+      </w:r>
+      <w:r>
+        <w:t xml:space="preserve"> necesaria.</w:t>
+      </w:r>
+    </w:p>
+    <w:p>
+      <w:pPr>
+        <w:spacing w:after="0" w:line="240" w:lineRule="auto"/>
+      </w:pPr>
+      <w:r>
+        <w:t>3.</w:t>
+      </w:r>
+      <w:r>
+        <w:t xml:space="preserve"> </w:t>
+      </w:r>
+      <w:r>
+        <w:t>El actor ingresa los datos necesarios.</w:t>
+      </w:r>
+    </w:p>
+    <w:p>
+      <w:pPr>
+        <w:spacing w:after="0" w:line="240" w:lineRule="auto"/>
+      </w:pPr>
+      <w:r>
+        <w:t>4.</w:t>
+      </w:r>
+      <w:r>
+        <w:t xml:space="preserve"> </w:t>
+      </w:r>
+      <w:r>
+        <w:t xml:space="preserve">El sistema acepta los datos y pide </w:t>
+      </w:r>
+      <w:r>
+        <w:t>confirmación</w:t>
+      </w:r>
+      <w:r>
+        <w:t>.</w:t>
+      </w:r>
+    </w:p>
+    <w:p>
+      <w:pPr>
+        <w:spacing w:after="0" w:line="240" w:lineRule="auto"/>
+      </w:pPr>
+      <w:r>
+        <w:t>5.</w:t>
+      </w:r>
+      <w:r>
+        <w:t xml:space="preserve"> </w:t>
+      </w:r>
+      <w:r>
+        <w:t>El actor finaliza el alta.</w:t>
+      </w:r>
+    </w:p>
+    <w:p>
+      <w:pPr>
+        <w:spacing w:after="0" w:line="240" w:lineRule="auto"/>
+      </w:pPr>
+      <w:r>
+        <w:t>6.</w:t>
+      </w:r>
+      <w:r>
+        <w:t xml:space="preserve"> </w:t>
+      </w:r>
+      <w:r>
+        <w:t>El sistema indica que se ha realizado el alta correctamente</w:t>
+      </w:r>
+    </w:p>
+    <w:p>
+      <w:pPr>
+        <w:spacing w:after="0" w:line="240" w:lineRule="auto"/>
+      </w:pPr>
+      <w:r>
+        <w:t>7. El sistema posee una nueva rutina.</w:t>
+      </w:r>
+    </w:p>
+    <w:p>
+      <w:pPr>
+        <w:spacing w:after="0" w:line="240" w:lineRule="auto"/>
+      </w:pPr>
+    </w:p>
+    <w:p>
+      <w:r>
+        <w:pict w14:anchorId="73BE8A89">
+          <v:shapetype id="_x0000_t75" coordsize="21600,21600" o:spt="75" o:preferrelative="t" path="m@4@5l@4@11@9@11@9@5xe" filled="f" stroked="f">
+            <v:stroke joinstyle="miter"/>
+            <v:formulas>
+              <v:f eqn="if lineDrawn pixelLineWidth 0"/>
+              <v:f eqn="sum @0 1 0"/>
+              <v:f eqn="sum 0 0 @1"/>
+              <v:f eqn="prod @2 1 2"/>
+              <v:f eqn="prod @3 21600 pixelWidth"/>
+              <v:f eqn="prod @3 21600 pixelHeight"/>
+              <v:f eqn="sum @0 0 1"/>
+              <v:f eqn="prod @6 1 2"/>
+              <v:f eqn="prod @7 21600 pixelWidth"/>
+              <v:f eqn="sum @8 21600 0"/>
+              <v:f eqn="prod @7 21600 pixelHeight"/>
+              <v:f eqn="sum @10 21600 0"/>
+            </v:formulas>
+            <v:path o:extrusionok="f" gradientshapeok="t" o:connecttype="rect"/>
+            <o:lock v:ext="edit" aspectratio="t"/>
+          </v:shapetype>
+          <v:shape id="_x0000_i1025" type="#_x0000_t75" style="width:501.75pt;height:365.25pt">
+            <v:imagedata r:id="rId8" o:title="Rutinas" croptop="4840f" cropbottom="5646f" cropleft="474f" cropright="29806f"/>
+          </v:shape>
+        </w:pict>
+      </w:r>
+    </w:p>
+    <w:p>
+      <w:r>
+        <w:br w:type="page"/>
+      </w:r>
+    </w:p>
+    <w:p/>
+    <w:p>
+      <w:pPr>
+        <w:spacing w:after="0" w:line="240" w:lineRule="auto"/>
+        <w:rPr>
+          <w:b/>
+          <w:u w:val="single"/>
+        </w:rPr>
+      </w:pPr>
+      <w:r>
+        <w:rPr>
+          <w:b/>
+          <w:u w:val="single"/>
+        </w:rPr>
+        <w:t>Registrar Usuario</w:t>
+      </w:r>
+      <w:r>
+        <w:rPr>
+          <w:b/>
+          <w:u w:val="single"/>
+        </w:rPr>
+        <w:t>:</w:t>
+      </w:r>
+    </w:p>
+    <w:p>
+      <w:pPr>
+        <w:spacing w:after="0" w:line="240" w:lineRule="auto"/>
+        <w:rPr>
+          <w:b/>
+          <w:u w:val="single"/>
+        </w:rPr>
+      </w:pPr>
+    </w:p>
+    <w:p>
+      <w:pPr>
+        <w:spacing w:after="0" w:line="240" w:lineRule="auto"/>
+      </w:pPr>
+      <w:r>
+        <w:t>1. El actor  pide registrarse en el sistema</w:t>
+      </w:r>
+    </w:p>
+    <w:p>
+      <w:pPr>
+        <w:spacing w:after="0" w:line="240" w:lineRule="auto"/>
+      </w:pPr>
+      <w:r>
+        <w:t>2. El</w:t>
+      </w:r>
+      <w:r>
+        <w:t xml:space="preserve"> sistema pide que se ingrese la información necesaria</w:t>
+      </w:r>
+    </w:p>
+    <w:p>
+      <w:pPr>
+        <w:spacing w:after="0" w:line="240" w:lineRule="auto"/>
+      </w:pPr>
+      <w:r>
+        <w:t>3. El</w:t>
+      </w:r>
+      <w:r>
+        <w:t xml:space="preserve"> actor ingresa los datos necesarios.</w:t>
+      </w:r>
+    </w:p>
+    <w:p>
+      <w:pPr>
+        <w:spacing w:after="0" w:line="240" w:lineRule="auto"/>
+      </w:pPr>
+      <w:r>
+        <w:t>4. El</w:t>
+      </w:r>
+      <w:r>
+        <w:t xml:space="preserve"> sistema valida datos ingresados que no sean existente o inválidos.</w:t>
+      </w:r>
+    </w:p>
+    <w:p>
+      <w:pPr>
+        <w:spacing w:after="0" w:line="240" w:lineRule="auto"/>
+      </w:pPr>
+      <w:r>
+        <w:t>5. El</w:t>
+      </w:r>
+      <w:r>
+        <w:t xml:space="preserve"> sistema finaliza el registro.</w:t>
+      </w:r>
+    </w:p>
+    <w:p>
+      <w:pPr>
+        <w:spacing w:after="0" w:line="240" w:lineRule="auto"/>
+      </w:pPr>
+      <w:r>
+        <w:t>6. El</w:t>
+      </w:r>
+      <w:r>
+        <w:t xml:space="preserve"> sistema posee un nuevo usuario.</w:t>
+      </w:r>
+    </w:p>
+    <w:p>
+      <w:pPr>
+        <w:spacing w:after="0" w:line="240" w:lineRule="auto"/>
+      </w:pPr>
+    </w:p>
+    <w:p>
+      <w:r>
+        <w:pict w14:anchorId="5198BD0B">
+          <v:shape id="_x0000_i1026" type="#_x0000_t75" style="width:513.75pt;height:326.25pt">
+            <v:imagedata r:id="rId9" o:title="Registro" croptop="7938f" cropbottom="7123f" cropleft="2727f" cropright="26045f"/>
+          </v:shape>
+        </w:pict>
+      </w:r>
+      <w:r>
+        <w:br w:type="page"/>
+      </w:r>
+    </w:p>
+    <w:p/>
+    <w:p/>
+    <w:p>
+      <w:pPr>
+        <w:spacing w:after="0" w:line="240" w:lineRule="auto"/>
+        <w:rPr>
+          <w:b/>
+          <w:u w:val="single"/>
+        </w:rPr>
+      </w:pPr>
+      <w:r>
+        <w:rPr>
+          <w:b/>
+          <w:u w:val="single"/>
+        </w:rPr>
+        <w:t>Modificación de Ejercicio</w:t>
+      </w:r>
+      <w:r>
+        <w:rPr>
+          <w:b/>
+          <w:u w:val="single"/>
+        </w:rPr>
+        <w:t>:</w:t>
+      </w:r>
+    </w:p>
+    <w:p>
+      <w:pPr>
+        <w:spacing w:after="0" w:line="240" w:lineRule="auto"/>
+      </w:pPr>
+    </w:p>
+    <w:p>
+      <w:pPr>
+        <w:spacing w:after="0" w:line="240" w:lineRule="auto"/>
+      </w:pPr>
+      <w:r>
+        <w:t>1.</w:t>
+      </w:r>
+      <w:r>
+        <w:t xml:space="preserve"> </w:t>
+      </w:r>
+      <w:r>
+        <w:t>El actor pide modificar el ejercicio.</w:t>
+      </w:r>
+    </w:p>
+    <w:p>
+      <w:pPr>
+        <w:spacing w:after="0" w:line="240" w:lineRule="auto"/>
+      </w:pPr>
+      <w:r>
+        <w:t>2.</w:t>
+      </w:r>
+      <w:r>
+        <w:t xml:space="preserve"> </w:t>
+      </w:r>
+      <w:r>
+        <w:t>El sistema muestra el ejerció.</w:t>
+      </w:r>
+    </w:p>
+    <w:p>
+      <w:pPr>
+        <w:spacing w:after="0" w:line="240" w:lineRule="auto"/>
+      </w:pPr>
+      <w:r>
+        <w:t>3.</w:t>
+      </w:r>
+      <w:r>
+        <w:t xml:space="preserve"> </w:t>
+      </w:r>
+      <w:r>
+        <w:t>El actor realiza las modificaciones y confirma las modificaciones.</w:t>
+      </w:r>
+    </w:p>
+    <w:p>
+      <w:pPr>
+        <w:spacing w:after="0" w:line="240" w:lineRule="auto"/>
+      </w:pPr>
+      <w:r>
+        <w:t>4.</w:t>
+      </w:r>
+      <w:r>
+        <w:t xml:space="preserve"> </w:t>
+      </w:r>
+      <w:r>
+        <w:t>El sistema acepta los datos y guarda los cambios.</w:t>
+      </w:r>
+    </w:p>
+    <w:p>
+      <w:pPr>
+        <w:spacing w:after="0" w:line="240" w:lineRule="auto"/>
+      </w:pPr>
+      <w:r>
+        <w:t>5.</w:t>
+      </w:r>
+      <w:r>
+        <w:t xml:space="preserve"> </w:t>
+      </w:r>
+      <w:r>
+        <w:t>El sistema posee un ejercicio modificado.</w:t>
+      </w:r>
+    </w:p>
+    <w:p>
+      <w:pPr>
+        <w:spacing w:after="0" w:line="240" w:lineRule="auto"/>
+      </w:pPr>
+    </w:p>
+    <w:p>
+      <w:r>
+        <w:pict w14:anchorId="2AC845E7">
+          <v:shape id="_x0000_i1027" type="#_x0000_t75" style="width:522.75pt;height:361.5pt">
+            <v:imagedata r:id="rId10" o:title="Ejercicios" croptop="5243f" cropbottom="19157f" cropleft="1128f" cropright="36670f"/>
+          </v:shape>
+        </w:pict>
+      </w:r>
     </w:p>
     <w:sectPr>
       <w:pgSz w:w="11906" w:h="16838" w:code="9"/>
@@ -477,8 +871,8 @@
 </file>
 
 <file path=word/numbering.xml><?xml version="1.0" encoding="utf-8"?>
-<w:numbering xmlns:wpc="http://schemas.microsoft.com/office/word/2010/wordprocessingCanvas" xmlns:cx="http://schemas.microsoft.com/office/drawing/2014/chartex" xmlns:cx1="http://schemas.microsoft.com/office/drawing/2015/9/8/chartex" xmlns:cx2="http://schemas.microsoft.com/office/drawing/2015/10/21/chartex" xmlns:cx3="http://schemas.microsoft.com/office/drawing/2016/5/9/chartex" xmlns:cx4="http://schemas.microsoft.com/office/drawing/2016/5/10/chartex" xmlns:cx5="http://schemas.microsoft.com/office/drawing/2016/5/11/chartex" xmlns:cx6="http://schemas.microsoft.com/office/drawing/2016/5/12/chartex" xmlns:cx7="http://schemas.microsoft.com/office/drawing/2016/5/13/chartex" xmlns:cx8="http://schemas.microsoft.com/office/drawing/2016/5/14/chartex" xmlns:mc="http://schemas.openxmlformats.org/markup-compatibility/2006" xmlns:aink="http://schemas.microsoft.com/office/drawing/2016/ink" xmlns:am3d="http://schemas.microsoft.com/office/drawing/2017/model3d" xmlns:o="urn:schemas-microsoft-com:office:office" xmlns:r="http://schemas.openxmlformats.org/officeDocument/2006/relationships" xmlns:m="http://schemas.openxmlformats.org/officeDocument/2006/math" xmlns:v="urn:schemas-microsoft-com:vml" xmlns:wp14="http://schemas.microsoft.com/office/word/2010/wordprocessingDrawing" xmlns:wp="http://schemas.openxmlformats.org/drawingml/2006/wordprocessingDrawing" xmlns:w10="urn:schemas-microsoft-com:office:word" xmlns:w="http://schemas.openxmlformats.org/wordprocessingml/2006/main" xmlns:w14="http://schemas.microsoft.com/office/word/2010/wordml" xmlns:w15="http://schemas.microsoft.com/office/word/2012/wordml" xmlns:w16cex="http://schemas.microsoft.com/office/word/2018/wordml/cex" xmlns:w16cid="http://schemas.microsoft.com/office/word/2016/wordml/cid" xmlns:w16="http://schemas.microsoft.com/office/word/2018/wordml" xmlns:w16sdtdh="http://schemas.microsoft.com/office/word/2020/wordml/sdtdatahash" xmlns:w16se="http://schemas.microsoft.com/office/word/2015/wordml/symex" xmlns:wpg="http://schemas.microsoft.com/office/word/2010/wordprocessingGroup" xmlns:wpi="http://schemas.microsoft.com/office/word/2010/wordprocessingInk" xmlns:wne="http://schemas.microsoft.com/office/word/2006/wordml" xmlns:wps="http://schemas.microsoft.com/office/word/2010/wordprocessingShape" mc:Ignorable="w14 w15 w16se w16cid w16 w16cex w16sdtdh wp14">
-  <w:abstractNum w:abstractNumId="0" w15:restartNumberingAfterBreak="0">
+<w:numbering xmlns:wpc="http://schemas.microsoft.com/office/word/2010/wordprocessingCanvas" xmlns:mc="http://schemas.openxmlformats.org/markup-compatibility/2006" xmlns:o="urn:schemas-microsoft-com:office:office" xmlns:r="http://schemas.openxmlformats.org/officeDocument/2006/relationships" xmlns:m="http://schemas.openxmlformats.org/officeDocument/2006/math" xmlns:v="urn:schemas-microsoft-com:vml" xmlns:wp14="http://schemas.microsoft.com/office/word/2010/wordprocessingDrawing" xmlns:wp="http://schemas.openxmlformats.org/drawingml/2006/wordprocessingDrawing" xmlns:w10="urn:schemas-microsoft-com:office:word" xmlns:w="http://schemas.openxmlformats.org/wordprocessingml/2006/main" xmlns:w14="http://schemas.microsoft.com/office/word/2010/wordml" xmlns:w15="http://schemas.microsoft.com/office/word/2012/wordml" xmlns:wpg="http://schemas.microsoft.com/office/word/2010/wordprocessingGroup" xmlns:wpi="http://schemas.microsoft.com/office/word/2010/wordprocessingInk" xmlns:wne="http://schemas.microsoft.com/office/word/2006/wordml" xmlns:wps="http://schemas.microsoft.com/office/word/2010/wordprocessingShape" mc:Ignorable="w14 w15 wp14">
+  <w:abstractNum w:abstractNumId="0">
     <w:nsid w:val="031F6B62"/>
     <w:multiLevelType w:val="hybridMultilevel"/>
     <w:tmpl w:val="DA20B388"/>
@@ -564,7 +958,7 @@
       </w:pPr>
     </w:lvl>
   </w:abstractNum>
-  <w:abstractNum w:abstractNumId="1" w15:restartNumberingAfterBreak="0">
+  <w:abstractNum w:abstractNumId="1">
     <w:nsid w:val="0F8F06EE"/>
     <w:multiLevelType w:val="hybridMultilevel"/>
     <w:tmpl w:val="028C2A88"/>
@@ -650,7 +1044,7 @@
       </w:pPr>
     </w:lvl>
   </w:abstractNum>
-  <w:abstractNum w:abstractNumId="2" w15:restartNumberingAfterBreak="0">
+  <w:abstractNum w:abstractNumId="2">
     <w:nsid w:val="14C20CC0"/>
     <w:multiLevelType w:val="hybridMultilevel"/>
     <w:tmpl w:val="CD829E78"/>
@@ -736,7 +1130,7 @@
       </w:pPr>
     </w:lvl>
   </w:abstractNum>
-  <w:abstractNum w:abstractNumId="3" w15:restartNumberingAfterBreak="0">
+  <w:abstractNum w:abstractNumId="3">
     <w:nsid w:val="38D45F3E"/>
     <w:multiLevelType w:val="hybridMultilevel"/>
     <w:tmpl w:val="2696BCA4"/>
@@ -838,7 +1232,7 @@
 </file>
 
 <file path=word/styles.xml><?xml version="1.0" encoding="utf-8"?>
-<w:styles xmlns:mc="http://schemas.openxmlformats.org/markup-compatibility/2006" xmlns:r="http://schemas.openxmlformats.org/officeDocument/2006/relationships" xmlns:w="http://schemas.openxmlformats.org/wordprocessingml/2006/main" xmlns:w14="http://schemas.microsoft.com/office/word/2010/wordml" xmlns:w15="http://schemas.microsoft.com/office/word/2012/wordml" xmlns:w16cex="http://schemas.microsoft.com/office/word/2018/wordml/cex" xmlns:w16cid="http://schemas.microsoft.com/office/word/2016/wordml/cid" xmlns:w16="http://schemas.microsoft.com/office/word/2018/wordml" xmlns:w16sdtdh="http://schemas.microsoft.com/office/word/2020/wordml/sdtdatahash" xmlns:w16se="http://schemas.microsoft.com/office/word/2015/wordml/symex" mc:Ignorable="w14 w15 w16se w16cid w16 w16cex w16sdtdh">
+<w:styles xmlns:mc="http://schemas.openxmlformats.org/markup-compatibility/2006" xmlns:r="http://schemas.openxmlformats.org/officeDocument/2006/relationships" xmlns:w="http://schemas.openxmlformats.org/wordprocessingml/2006/main" xmlns:w14="http://schemas.microsoft.com/office/word/2010/wordml" xmlns:w15="http://schemas.microsoft.com/office/word/2012/wordml" mc:Ignorable="w14 w15">
   <w:docDefaults>
     <w:rPrDefault>
       <w:rPr>
@@ -854,7 +1248,7 @@
       </w:pPr>
     </w:pPrDefault>
   </w:docDefaults>
-  <w:latentStyles w:defLockedState="0" w:defUIPriority="99" w:defSemiHidden="0" w:defUnhideWhenUsed="0" w:defQFormat="0" w:count="376">
+  <w:latentStyles w:defLockedState="0" w:defUIPriority="99" w:defSemiHidden="0" w:defUnhideWhenUsed="0" w:defQFormat="0" w:count="371">
     <w:lsdException w:name="Normal" w:uiPriority="0" w:qFormat="1"/>
     <w:lsdException w:name="heading 1" w:uiPriority="9" w:qFormat="1"/>
     <w:lsdException w:name="heading 2" w:semiHidden="1" w:uiPriority="9" w:unhideWhenUsed="1" w:qFormat="1"/>
@@ -1226,11 +1620,6 @@
     <w:lsdException w:name="List Table 5 Dark Accent 6" w:uiPriority="50"/>
     <w:lsdException w:name="List Table 6 Colorful Accent 6" w:uiPriority="51"/>
     <w:lsdException w:name="List Table 7 Colorful Accent 6" w:uiPriority="52"/>
-    <w:lsdException w:name="Mention" w:semiHidden="1" w:unhideWhenUsed="1"/>
-    <w:lsdException w:name="Smart Hyperlink" w:semiHidden="1" w:unhideWhenUsed="1"/>
-    <w:lsdException w:name="Hashtag" w:semiHidden="1" w:unhideWhenUsed="1"/>
-    <w:lsdException w:name="Unresolved Mention" w:semiHidden="1" w:unhideWhenUsed="1"/>
-    <w:lsdException w:name="Smart Link" w:semiHidden="1" w:unhideWhenUsed="1"/>
   </w:latentStyles>
   <w:style w:type="paragraph" w:default="1" w:styleId="Normal">
     <w:name w:val="Normal"/>

</xml_diff>